<commit_message>
agregar requisitos no funcionales
</commit_message>
<xml_diff>
--- a/requisitos/PJLT-DER.docx
+++ b/requisitos/PJLT-DER.docx
@@ -32,6 +32,10 @@
     <w:sdt>
       <w:sdtPr>
         <w:rPr>
+          <w:rFonts w:asciiTheme="minorHAnsi" w:eastAsiaTheme="minorHAnsi" w:hAnsiTheme="minorHAnsi" w:cstheme="minorBidi"/>
+          <w:color w:val="auto"/>
+          <w:sz w:val="22"/>
+          <w:szCs w:val="22"/>
           <w:lang w:val="es-ES"/>
         </w:rPr>
         <w:id w:val="-895511348"/>
@@ -42,18 +46,17 @@
       </w:sdtPr>
       <w:sdtEndPr>
         <w:rPr>
-          <w:rFonts w:asciiTheme="minorHAnsi" w:eastAsiaTheme="minorHAnsi" w:hAnsiTheme="minorHAnsi" w:cstheme="minorBidi"/>
           <w:b/>
           <w:bCs/>
-          <w:color w:val="auto"/>
-          <w:sz w:val="22"/>
-          <w:szCs w:val="22"/>
         </w:rPr>
       </w:sdtEndPr>
       <w:sdtContent>
         <w:p>
           <w:pPr>
             <w:pStyle w:val="TtuloTDC"/>
+            <w:rPr>
+              <w:lang w:val="es-ES"/>
+            </w:rPr>
           </w:pPr>
           <w:r>
             <w:rPr>
@@ -70,6 +73,7 @@
               <w:tab w:val="right" w:leader="dot" w:pos="8828"/>
             </w:tabs>
             <w:rPr>
+              <w:rFonts w:eastAsiaTheme="minorEastAsia"/>
               <w:noProof/>
             </w:rPr>
           </w:pPr>
@@ -85,7 +89,7 @@
           <w:r>
             <w:fldChar w:fldCharType="separate"/>
           </w:r>
-          <w:hyperlink w:anchor="_Toc173020062" w:history="1">
+          <w:hyperlink w:anchor="_Toc173020897" w:history="1">
             <w:r>
               <w:rPr>
                 <w:rStyle w:val="Hipervnculo"/>
@@ -96,6 +100,7 @@
             </w:r>
             <w:r>
               <w:rPr>
+                <w:rFonts w:eastAsiaTheme="minorEastAsia"/>
                 <w:noProof/>
               </w:rPr>
               <w:tab/>
@@ -127,7 +132,7 @@
                 <w:noProof/>
                 <w:webHidden/>
               </w:rPr>
-              <w:instrText xml:space="preserve"> PAGEREF _Toc173020062 \h </w:instrText>
+              <w:instrText xml:space="preserve"> PAGEREF _Toc173020897 \h </w:instrText>
             </w:r>
             <w:r>
               <w:rPr>
@@ -148,6 +153,92 @@
                 <w:webHidden/>
               </w:rPr>
               <w:t>3</w:t>
+            </w:r>
+            <w:r>
+              <w:rPr>
+                <w:noProof/>
+                <w:webHidden/>
+              </w:rPr>
+              <w:fldChar w:fldCharType="end"/>
+            </w:r>
+          </w:hyperlink>
+        </w:p>
+        <w:p>
+          <w:pPr>
+            <w:pStyle w:val="TDC1"/>
+            <w:tabs>
+              <w:tab w:val="left" w:pos="440"/>
+              <w:tab w:val="right" w:leader="dot" w:pos="8828"/>
+            </w:tabs>
+            <w:rPr>
+              <w:rFonts w:eastAsiaTheme="minorEastAsia"/>
+              <w:noProof/>
+            </w:rPr>
+          </w:pPr>
+          <w:hyperlink w:anchor="_Toc173020898" w:history="1">
+            <w:r>
+              <w:rPr>
+                <w:rStyle w:val="Hipervnculo"/>
+                <w:noProof/>
+                <w:lang w:val="es-ES"/>
+              </w:rPr>
+              <w:t>2.</w:t>
+            </w:r>
+            <w:r>
+              <w:rPr>
+                <w:rFonts w:eastAsiaTheme="minorEastAsia"/>
+                <w:noProof/>
+              </w:rPr>
+              <w:tab/>
+            </w:r>
+            <w:r>
+              <w:rPr>
+                <w:rStyle w:val="Hipervnculo"/>
+                <w:noProof/>
+                <w:lang w:val="es-ES"/>
+              </w:rPr>
+              <w:t>Especificación de requisitos no funcionales</w:t>
+            </w:r>
+            <w:r>
+              <w:rPr>
+                <w:noProof/>
+                <w:webHidden/>
+              </w:rPr>
+              <w:tab/>
+            </w:r>
+            <w:r>
+              <w:rPr>
+                <w:noProof/>
+                <w:webHidden/>
+              </w:rPr>
+              <w:fldChar w:fldCharType="begin"/>
+            </w:r>
+            <w:r>
+              <w:rPr>
+                <w:noProof/>
+                <w:webHidden/>
+              </w:rPr>
+              <w:instrText xml:space="preserve"> PAGEREF _Toc173020898 \h </w:instrText>
+            </w:r>
+            <w:r>
+              <w:rPr>
+                <w:noProof/>
+                <w:webHidden/>
+              </w:rPr>
+            </w:r>
+            <w:r>
+              <w:rPr>
+                <w:noProof/>
+                <w:webHidden/>
+              </w:rPr>
+              <w:fldChar w:fldCharType="separate"/>
+            </w:r>
+            <w:r>
+              <w:rPr>
+                <w:noProof/>
+                <w:webHidden/>
+              </w:rPr>
+              <w:t>5</w:t>
             </w:r>
             <w:r>
               <w:rPr>
@@ -187,6 +278,8 @@
         </w:rPr>
         <w:br w:type="page"/>
       </w:r>
+      <w:bookmarkStart w:id="0" w:name="_GoBack"/>
+      <w:bookmarkEnd w:id="0"/>
     </w:p>
     <w:p>
       <w:pPr>
@@ -199,7 +292,7 @@
           <w:lang w:val="es-ES"/>
         </w:rPr>
       </w:pPr>
-      <w:bookmarkStart w:id="0" w:name="_Toc173020062"/>
+      <w:bookmarkStart w:id="1" w:name="_Toc173020897"/>
       <w:r>
         <w:rPr>
           <w:lang w:val="es-ES"/>
@@ -207,7 +300,7 @@
         <w:lastRenderedPageBreak/>
         <w:t>Especificación de requisitos funcionales</w:t>
       </w:r>
-      <w:bookmarkEnd w:id="0"/>
+      <w:bookmarkEnd w:id="1"/>
     </w:p>
     <w:p>
       <w:pPr>
@@ -1489,28 +1582,7 @@
                 <w:sz w:val="24"/>
                 <w:lang w:val="es-ES"/>
               </w:rPr>
-              <w:t xml:space="preserve">El sistema debe permitir el filtrado de </w:t>
-            </w:r>
-            <w:r>
-              <w:rPr>
-                <w:sz w:val="24"/>
-                <w:lang w:val="es-ES"/>
-              </w:rPr>
-              <w:t>usuarios</w:t>
-            </w:r>
-            <w:r>
-              <w:rPr>
-                <w:sz w:val="24"/>
-                <w:lang w:val="es-ES"/>
-              </w:rPr>
-              <w:t>, de acuerdo a su carrera, centro de estudios</w:t>
-            </w:r>
-            <w:r>
-              <w:rPr>
-                <w:sz w:val="24"/>
-                <w:lang w:val="es-ES"/>
-              </w:rPr>
-              <w:t>, ciclo.</w:t>
+              <w:t>El sistema debe permitir el filtrado de usuarios, de acuerdo a su carrera, centro de estudios, ciclo.</w:t>
             </w:r>
           </w:p>
         </w:tc>
@@ -1760,35 +1832,7 @@
                 <w:sz w:val="24"/>
                 <w:lang w:val="es-ES"/>
               </w:rPr>
-              <w:t xml:space="preserve">El sistema debe permitir la búsqueda de </w:t>
-            </w:r>
-            <w:r>
-              <w:rPr>
-                <w:sz w:val="24"/>
-                <w:lang w:val="es-ES"/>
-              </w:rPr>
-              <w:t>usuarios</w:t>
-            </w:r>
-            <w:r>
-              <w:rPr>
-                <w:sz w:val="24"/>
-                <w:lang w:val="es-ES"/>
-              </w:rPr>
-              <w:t>, de acuerdo a su nombre, apellido, teléfono</w:t>
-            </w:r>
-            <w:r>
-              <w:rPr>
-                <w:sz w:val="24"/>
-                <w:lang w:val="es-ES"/>
-              </w:rPr>
-              <w:t>, email</w:t>
-            </w:r>
-            <w:r>
-              <w:rPr>
-                <w:sz w:val="24"/>
-                <w:lang w:val="es-ES"/>
-              </w:rPr>
-              <w:t>.</w:t>
+              <w:t>El sistema debe permitir la búsqueda de usuarios, de acuerdo a su nombre, apellido, teléfono, email.</w:t>
             </w:r>
           </w:p>
         </w:tc>
@@ -1903,6 +1947,397 @@
             <w:vAlign w:val="center"/>
           </w:tcPr>
           <w:p>
+            <w:r>
+              <w:rPr>
+                <w:sz w:val="24"/>
+                <w:lang w:val="es-ES"/>
+              </w:rPr>
+              <w:t>Pendiente</w:t>
+            </w:r>
+          </w:p>
+        </w:tc>
+      </w:tr>
+      <w:tr>
+        <w:tc>
+          <w:tcPr>
+            <w:tcW w:w="1632" w:type="dxa"/>
+            <w:vAlign w:val="center"/>
+          </w:tcPr>
+          <w:p>
+            <w:pPr>
+              <w:spacing w:line="360" w:lineRule="auto"/>
+              <w:rPr>
+                <w:sz w:val="24"/>
+                <w:lang w:val="es-ES"/>
+              </w:rPr>
+            </w:pPr>
+            <w:r>
+              <w:rPr>
+                <w:sz w:val="24"/>
+                <w:lang w:val="es-ES"/>
+              </w:rPr>
+              <w:t>RF-019</w:t>
+            </w:r>
+          </w:p>
+        </w:tc>
+        <w:tc>
+          <w:tcPr>
+            <w:tcW w:w="4011" w:type="dxa"/>
+            <w:vAlign w:val="center"/>
+          </w:tcPr>
+          <w:p>
+            <w:pPr>
+              <w:spacing w:line="360" w:lineRule="auto"/>
+              <w:rPr>
+                <w:sz w:val="24"/>
+                <w:lang w:val="es-ES"/>
+              </w:rPr>
+            </w:pPr>
+            <w:r>
+              <w:rPr>
+                <w:sz w:val="24"/>
+                <w:lang w:val="es-ES"/>
+              </w:rPr>
+              <w:t>El sistema debe permitir la visualización de las ganancias totales del negocio en cada mes, especialmente del último mes</w:t>
+            </w:r>
+          </w:p>
+        </w:tc>
+        <w:tc>
+          <w:tcPr>
+            <w:tcW w:w="1741" w:type="dxa"/>
+            <w:vAlign w:val="center"/>
+          </w:tcPr>
+          <w:p>
+            <w:pPr>
+              <w:spacing w:line="360" w:lineRule="auto"/>
+              <w:rPr>
+                <w:sz w:val="24"/>
+                <w:lang w:val="es-ES"/>
+              </w:rPr>
+            </w:pPr>
+            <w:r>
+              <w:rPr>
+                <w:sz w:val="24"/>
+                <w:lang w:val="es-ES"/>
+              </w:rPr>
+              <w:t>Alta</w:t>
+            </w:r>
+          </w:p>
+        </w:tc>
+        <w:tc>
+          <w:tcPr>
+            <w:tcW w:w="1444" w:type="dxa"/>
+            <w:vAlign w:val="center"/>
+          </w:tcPr>
+          <w:p>
+            <w:pPr>
+              <w:rPr>
+                <w:sz w:val="24"/>
+                <w:lang w:val="es-ES"/>
+              </w:rPr>
+            </w:pPr>
+            <w:r>
+              <w:rPr>
+                <w:sz w:val="24"/>
+                <w:lang w:val="es-ES"/>
+              </w:rPr>
+              <w:t>Pendiente</w:t>
+            </w:r>
+          </w:p>
+        </w:tc>
+      </w:tr>
+      <w:tr>
+        <w:tc>
+          <w:tcPr>
+            <w:tcW w:w="1632" w:type="dxa"/>
+            <w:vAlign w:val="center"/>
+          </w:tcPr>
+          <w:p>
+            <w:pPr>
+              <w:spacing w:line="360" w:lineRule="auto"/>
+              <w:rPr>
+                <w:sz w:val="24"/>
+                <w:lang w:val="es-ES"/>
+              </w:rPr>
+            </w:pPr>
+            <w:r>
+              <w:rPr>
+                <w:sz w:val="24"/>
+                <w:lang w:val="es-ES"/>
+              </w:rPr>
+              <w:t>RF-020</w:t>
+            </w:r>
+          </w:p>
+        </w:tc>
+        <w:tc>
+          <w:tcPr>
+            <w:tcW w:w="4011" w:type="dxa"/>
+            <w:vAlign w:val="center"/>
+          </w:tcPr>
+          <w:p>
+            <w:pPr>
+              <w:spacing w:line="360" w:lineRule="auto"/>
+              <w:rPr>
+                <w:sz w:val="24"/>
+                <w:lang w:val="es-ES"/>
+              </w:rPr>
+            </w:pPr>
+            <w:r>
+              <w:rPr>
+                <w:sz w:val="24"/>
+                <w:lang w:val="es-ES"/>
+              </w:rPr>
+              <w:t xml:space="preserve">El </w:t>
+            </w:r>
+            <w:r>
+              <w:rPr>
+                <w:sz w:val="24"/>
+                <w:lang w:val="es-ES"/>
+              </w:rPr>
+              <w:t>sistema debe mostrar el historial de ganancias de cada tipo de servicio, centro de estudios, carrera, ciclo.</w:t>
+            </w:r>
+          </w:p>
+        </w:tc>
+        <w:tc>
+          <w:tcPr>
+            <w:tcW w:w="1741" w:type="dxa"/>
+            <w:vAlign w:val="center"/>
+          </w:tcPr>
+          <w:p>
+            <w:pPr>
+              <w:spacing w:line="360" w:lineRule="auto"/>
+              <w:rPr>
+                <w:sz w:val="24"/>
+                <w:lang w:val="es-ES"/>
+              </w:rPr>
+            </w:pPr>
+            <w:r>
+              <w:rPr>
+                <w:sz w:val="24"/>
+                <w:lang w:val="es-ES"/>
+              </w:rPr>
+              <w:t>Media</w:t>
+            </w:r>
+          </w:p>
+        </w:tc>
+        <w:tc>
+          <w:tcPr>
+            <w:tcW w:w="1444" w:type="dxa"/>
+            <w:vAlign w:val="center"/>
+          </w:tcPr>
+          <w:p>
+            <w:pPr>
+              <w:rPr>
+                <w:sz w:val="24"/>
+                <w:lang w:val="es-ES"/>
+              </w:rPr>
+            </w:pPr>
+            <w:r>
+              <w:rPr>
+                <w:sz w:val="24"/>
+                <w:lang w:val="es-ES"/>
+              </w:rPr>
+              <w:t>Pendiente</w:t>
+            </w:r>
+          </w:p>
+        </w:tc>
+      </w:tr>
+      <w:tr>
+        <w:tc>
+          <w:tcPr>
+            <w:tcW w:w="1632" w:type="dxa"/>
+            <w:vAlign w:val="center"/>
+          </w:tcPr>
+          <w:p>
+            <w:pPr>
+              <w:spacing w:line="360" w:lineRule="auto"/>
+              <w:rPr>
+                <w:sz w:val="24"/>
+                <w:lang w:val="es-ES"/>
+              </w:rPr>
+            </w:pPr>
+            <w:r>
+              <w:rPr>
+                <w:sz w:val="24"/>
+                <w:lang w:val="es-ES"/>
+              </w:rPr>
+              <w:t>RF-021</w:t>
+            </w:r>
+          </w:p>
+        </w:tc>
+        <w:tc>
+          <w:tcPr>
+            <w:tcW w:w="4011" w:type="dxa"/>
+            <w:vAlign w:val="center"/>
+          </w:tcPr>
+          <w:p>
+            <w:pPr>
+              <w:spacing w:line="360" w:lineRule="auto"/>
+              <w:rPr>
+                <w:sz w:val="24"/>
+                <w:lang w:val="es-ES"/>
+              </w:rPr>
+            </w:pPr>
+            <w:r>
+              <w:rPr>
+                <w:sz w:val="24"/>
+                <w:lang w:val="es-ES"/>
+              </w:rPr>
+              <w:t xml:space="preserve">El sistema debe mostrar el historial de ganancias </w:t>
+            </w:r>
+            <w:r>
+              <w:rPr>
+                <w:sz w:val="24"/>
+                <w:lang w:val="es-ES"/>
+              </w:rPr>
+              <w:t>por cada usuario y por cada mes</w:t>
+            </w:r>
+          </w:p>
+        </w:tc>
+        <w:tc>
+          <w:tcPr>
+            <w:tcW w:w="1741" w:type="dxa"/>
+            <w:vAlign w:val="center"/>
+          </w:tcPr>
+          <w:p>
+            <w:pPr>
+              <w:spacing w:line="360" w:lineRule="auto"/>
+              <w:rPr>
+                <w:sz w:val="24"/>
+                <w:lang w:val="es-ES"/>
+              </w:rPr>
+            </w:pPr>
+            <w:r>
+              <w:rPr>
+                <w:sz w:val="24"/>
+                <w:lang w:val="es-ES"/>
+              </w:rPr>
+              <w:t>Media</w:t>
+            </w:r>
+          </w:p>
+        </w:tc>
+        <w:tc>
+          <w:tcPr>
+            <w:tcW w:w="1444" w:type="dxa"/>
+            <w:vAlign w:val="center"/>
+          </w:tcPr>
+          <w:p>
+            <w:pPr>
+              <w:rPr>
+                <w:sz w:val="24"/>
+                <w:lang w:val="es-ES"/>
+              </w:rPr>
+            </w:pPr>
+            <w:r>
+              <w:rPr>
+                <w:sz w:val="24"/>
+                <w:lang w:val="es-ES"/>
+              </w:rPr>
+              <w:t>Pendiente</w:t>
+            </w:r>
+          </w:p>
+        </w:tc>
+      </w:tr>
+      <w:tr>
+        <w:tc>
+          <w:tcPr>
+            <w:tcW w:w="1632" w:type="dxa"/>
+            <w:vAlign w:val="center"/>
+          </w:tcPr>
+          <w:p>
+            <w:pPr>
+              <w:spacing w:line="360" w:lineRule="auto"/>
+              <w:rPr>
+                <w:sz w:val="24"/>
+                <w:lang w:val="es-ES"/>
+              </w:rPr>
+            </w:pPr>
+            <w:r>
+              <w:rPr>
+                <w:sz w:val="24"/>
+                <w:lang w:val="es-ES"/>
+              </w:rPr>
+              <w:t>RF-022</w:t>
+            </w:r>
+          </w:p>
+        </w:tc>
+        <w:tc>
+          <w:tcPr>
+            <w:tcW w:w="4011" w:type="dxa"/>
+            <w:vAlign w:val="center"/>
+          </w:tcPr>
+          <w:p>
+            <w:pPr>
+              <w:spacing w:line="360" w:lineRule="auto"/>
+              <w:rPr>
+                <w:sz w:val="24"/>
+                <w:lang w:val="es-ES"/>
+              </w:rPr>
+            </w:pPr>
+            <w:r>
+              <w:rPr>
+                <w:sz w:val="24"/>
+                <w:lang w:val="es-ES"/>
+              </w:rPr>
+              <w:t xml:space="preserve">El sistema debe mostrar el historial de </w:t>
+            </w:r>
+            <w:r>
+              <w:rPr>
+                <w:sz w:val="24"/>
+                <w:lang w:val="es-ES"/>
+              </w:rPr>
+              <w:t>ingresos brindados</w:t>
+            </w:r>
+            <w:r>
+              <w:rPr>
+                <w:sz w:val="24"/>
+                <w:lang w:val="es-ES"/>
+              </w:rPr>
+              <w:t xml:space="preserve"> por cada </w:t>
+            </w:r>
+            <w:r>
+              <w:rPr>
+                <w:sz w:val="24"/>
+                <w:lang w:val="es-ES"/>
+              </w:rPr>
+              <w:t>cliente.</w:t>
+            </w:r>
+          </w:p>
+        </w:tc>
+        <w:tc>
+          <w:tcPr>
+            <w:tcW w:w="1741" w:type="dxa"/>
+            <w:vAlign w:val="center"/>
+          </w:tcPr>
+          <w:p>
+            <w:pPr>
+              <w:spacing w:line="360" w:lineRule="auto"/>
+              <w:rPr>
+                <w:sz w:val="24"/>
+                <w:lang w:val="es-ES"/>
+              </w:rPr>
+            </w:pPr>
+            <w:r>
+              <w:rPr>
+                <w:sz w:val="24"/>
+                <w:lang w:val="es-ES"/>
+              </w:rPr>
+              <w:t>Baja</w:t>
+            </w:r>
+          </w:p>
+        </w:tc>
+        <w:tc>
+          <w:tcPr>
+            <w:tcW w:w="1444" w:type="dxa"/>
+            <w:vAlign w:val="center"/>
+          </w:tcPr>
+          <w:p>
+            <w:pPr>
+              <w:rPr>
+                <w:sz w:val="24"/>
+                <w:lang w:val="es-ES"/>
+              </w:rPr>
+            </w:pPr>
             <w:r>
               <w:rPr>
                 <w:sz w:val="24"/>
@@ -1939,21 +2374,322 @@
           <w:lang w:val="es-ES"/>
         </w:rPr>
       </w:pPr>
+      <w:bookmarkStart w:id="2" w:name="_Toc173020898"/>
       <w:r>
         <w:rPr>
           <w:lang w:val="es-ES"/>
         </w:rPr>
         <w:t>Especificación de requisitos no funcionales</w:t>
       </w:r>
+      <w:bookmarkEnd w:id="2"/>
     </w:p>
+    <w:tbl>
+      <w:tblPr>
+        <w:tblStyle w:val="Tablaconcuadrcula"/>
+        <w:tblW w:w="0" w:type="auto"/>
+        <w:tblLook w:val="04A0" w:firstRow="1" w:lastRow="0" w:firstColumn="1" w:lastColumn="0" w:noHBand="0" w:noVBand="1"/>
+      </w:tblPr>
+      <w:tblGrid>
+        <w:gridCol w:w="1631"/>
+        <w:gridCol w:w="3989"/>
+        <w:gridCol w:w="1735"/>
+        <w:gridCol w:w="1473"/>
+      </w:tblGrid>
+      <w:tr>
+        <w:tc>
+          <w:tcPr>
+            <w:tcW w:w="1631" w:type="dxa"/>
+            <w:vAlign w:val="center"/>
+          </w:tcPr>
+          <w:p>
+            <w:pPr>
+              <w:spacing w:line="360" w:lineRule="auto"/>
+              <w:rPr>
+                <w:b/>
+                <w:sz w:val="24"/>
+                <w:lang w:val="es-ES"/>
+              </w:rPr>
+            </w:pPr>
+            <w:r>
+              <w:rPr>
+                <w:b/>
+                <w:sz w:val="24"/>
+                <w:lang w:val="es-ES"/>
+              </w:rPr>
+              <w:t>Identificador</w:t>
+            </w:r>
+          </w:p>
+        </w:tc>
+        <w:tc>
+          <w:tcPr>
+            <w:tcW w:w="3989" w:type="dxa"/>
+            <w:vAlign w:val="center"/>
+          </w:tcPr>
+          <w:p>
+            <w:pPr>
+              <w:spacing w:line="360" w:lineRule="auto"/>
+              <w:rPr>
+                <w:b/>
+                <w:sz w:val="24"/>
+                <w:lang w:val="es-ES"/>
+              </w:rPr>
+            </w:pPr>
+            <w:r>
+              <w:rPr>
+                <w:b/>
+                <w:sz w:val="24"/>
+                <w:lang w:val="es-ES"/>
+              </w:rPr>
+              <w:t>Requerimiento</w:t>
+            </w:r>
+          </w:p>
+        </w:tc>
+        <w:tc>
+          <w:tcPr>
+            <w:tcW w:w="1735" w:type="dxa"/>
+            <w:vAlign w:val="center"/>
+          </w:tcPr>
+          <w:p>
+            <w:pPr>
+              <w:spacing w:line="360" w:lineRule="auto"/>
+              <w:rPr>
+                <w:b/>
+                <w:sz w:val="24"/>
+                <w:lang w:val="es-ES"/>
+              </w:rPr>
+            </w:pPr>
+            <w:r>
+              <w:rPr>
+                <w:b/>
+                <w:sz w:val="24"/>
+                <w:lang w:val="es-ES"/>
+              </w:rPr>
+              <w:t>Prioridad</w:t>
+            </w:r>
+          </w:p>
+        </w:tc>
+        <w:tc>
+          <w:tcPr>
+            <w:tcW w:w="1473" w:type="dxa"/>
+            <w:vAlign w:val="center"/>
+          </w:tcPr>
+          <w:p>
+            <w:pPr>
+              <w:spacing w:line="360" w:lineRule="auto"/>
+              <w:rPr>
+                <w:b/>
+                <w:sz w:val="24"/>
+                <w:lang w:val="es-ES"/>
+              </w:rPr>
+            </w:pPr>
+            <w:r>
+              <w:rPr>
+                <w:b/>
+                <w:sz w:val="24"/>
+                <w:lang w:val="es-ES"/>
+              </w:rPr>
+              <w:t>Tipo</w:t>
+            </w:r>
+          </w:p>
+        </w:tc>
+      </w:tr>
+      <w:tr>
+        <w:tc>
+          <w:tcPr>
+            <w:tcW w:w="1631" w:type="dxa"/>
+            <w:vAlign w:val="center"/>
+          </w:tcPr>
+          <w:p>
+            <w:pPr>
+              <w:spacing w:line="360" w:lineRule="auto"/>
+              <w:rPr>
+                <w:sz w:val="24"/>
+                <w:lang w:val="es-ES"/>
+              </w:rPr>
+            </w:pPr>
+            <w:r>
+              <w:rPr>
+                <w:sz w:val="24"/>
+                <w:lang w:val="es-ES"/>
+              </w:rPr>
+              <w:t>RNF-001</w:t>
+            </w:r>
+          </w:p>
+        </w:tc>
+        <w:tc>
+          <w:tcPr>
+            <w:tcW w:w="3989" w:type="dxa"/>
+            <w:vAlign w:val="center"/>
+          </w:tcPr>
+          <w:p>
+            <w:pPr>
+              <w:spacing w:line="360" w:lineRule="auto"/>
+              <w:rPr>
+                <w:sz w:val="24"/>
+                <w:lang w:val="es-ES"/>
+              </w:rPr>
+            </w:pPr>
+            <w:r>
+              <w:rPr>
+                <w:sz w:val="24"/>
+                <w:lang w:val="es-ES"/>
+              </w:rPr>
+              <w:t xml:space="preserve">Los datos cargados en la aplicación deben cargarse de 10 en 10, para no </w:t>
+            </w:r>
+            <w:r>
+              <w:rPr>
+                <w:sz w:val="24"/>
+                <w:lang w:val="es-ES"/>
+              </w:rPr>
+              <w:lastRenderedPageBreak/>
+              <w:t>sobrecargar la aplicación con datos que el usuario nunca verá</w:t>
+            </w:r>
+          </w:p>
+        </w:tc>
+        <w:tc>
+          <w:tcPr>
+            <w:tcW w:w="1735" w:type="dxa"/>
+            <w:vAlign w:val="center"/>
+          </w:tcPr>
+          <w:p>
+            <w:pPr>
+              <w:spacing w:line="360" w:lineRule="auto"/>
+              <w:rPr>
+                <w:sz w:val="24"/>
+                <w:lang w:val="es-ES"/>
+              </w:rPr>
+            </w:pPr>
+            <w:r>
+              <w:rPr>
+                <w:sz w:val="24"/>
+                <w:lang w:val="es-ES"/>
+              </w:rPr>
+              <w:lastRenderedPageBreak/>
+              <w:t>Meda</w:t>
+            </w:r>
+          </w:p>
+        </w:tc>
+        <w:tc>
+          <w:tcPr>
+            <w:tcW w:w="1473" w:type="dxa"/>
+            <w:vAlign w:val="center"/>
+          </w:tcPr>
+          <w:p>
+            <w:pPr>
+              <w:spacing w:line="360" w:lineRule="auto"/>
+              <w:rPr>
+                <w:sz w:val="24"/>
+                <w:lang w:val="es-ES"/>
+              </w:rPr>
+            </w:pPr>
+            <w:r>
+              <w:rPr>
+                <w:sz w:val="24"/>
+                <w:lang w:val="es-ES"/>
+              </w:rPr>
+              <w:t>Rendimiento</w:t>
+            </w:r>
+          </w:p>
+        </w:tc>
+      </w:tr>
+      <w:tr>
+        <w:tc>
+          <w:tcPr>
+            <w:tcW w:w="1631" w:type="dxa"/>
+            <w:vAlign w:val="center"/>
+          </w:tcPr>
+          <w:p>
+            <w:pPr>
+              <w:spacing w:line="360" w:lineRule="auto"/>
+              <w:rPr>
+                <w:sz w:val="24"/>
+                <w:lang w:val="es-ES"/>
+              </w:rPr>
+            </w:pPr>
+            <w:r>
+              <w:rPr>
+                <w:sz w:val="24"/>
+                <w:lang w:val="es-ES"/>
+              </w:rPr>
+              <w:lastRenderedPageBreak/>
+              <w:t>RNF-002</w:t>
+            </w:r>
+          </w:p>
+        </w:tc>
+        <w:tc>
+          <w:tcPr>
+            <w:tcW w:w="3989" w:type="dxa"/>
+            <w:vAlign w:val="center"/>
+          </w:tcPr>
+          <w:p>
+            <w:pPr>
+              <w:spacing w:line="360" w:lineRule="auto"/>
+              <w:rPr>
+                <w:sz w:val="24"/>
+                <w:lang w:val="es-ES"/>
+              </w:rPr>
+            </w:pPr>
+            <w:r>
+              <w:rPr>
+                <w:sz w:val="24"/>
+                <w:lang w:val="es-ES"/>
+              </w:rPr>
+              <w:t>El usuario debe ser capaz de comprender el funcionamiento de la aplicación fácilmente gracias a la interfaz intuitiva</w:t>
+            </w:r>
+          </w:p>
+        </w:tc>
+        <w:tc>
+          <w:tcPr>
+            <w:tcW w:w="1735" w:type="dxa"/>
+            <w:vAlign w:val="center"/>
+          </w:tcPr>
+          <w:p>
+            <w:pPr>
+              <w:spacing w:line="360" w:lineRule="auto"/>
+              <w:rPr>
+                <w:sz w:val="24"/>
+                <w:lang w:val="es-ES"/>
+              </w:rPr>
+            </w:pPr>
+            <w:r>
+              <w:rPr>
+                <w:sz w:val="24"/>
+                <w:lang w:val="es-ES"/>
+              </w:rPr>
+              <w:t>Alta</w:t>
+            </w:r>
+          </w:p>
+        </w:tc>
+        <w:tc>
+          <w:tcPr>
+            <w:tcW w:w="1473" w:type="dxa"/>
+            <w:vAlign w:val="center"/>
+          </w:tcPr>
+          <w:p>
+            <w:pPr>
+              <w:spacing w:line="360" w:lineRule="auto"/>
+              <w:rPr>
+                <w:sz w:val="24"/>
+                <w:lang w:val="es-ES"/>
+              </w:rPr>
+            </w:pPr>
+            <w:r>
+              <w:rPr>
+                <w:sz w:val="24"/>
+                <w:lang w:val="es-ES"/>
+              </w:rPr>
+              <w:t>Usabilidad</w:t>
+            </w:r>
+          </w:p>
+        </w:tc>
+      </w:tr>
+    </w:tbl>
     <w:p>
       <w:pPr>
         <w:rPr>
           <w:lang w:val="es-ES"/>
         </w:rPr>
       </w:pPr>
-      <w:bookmarkStart w:id="1" w:name="_GoBack"/>
-      <w:bookmarkEnd w:id="1"/>
     </w:p>
     <w:sectPr>
       <w:pgSz w:w="12240" w:h="15840"/>
@@ -2890,7 +3626,7 @@
 </file>
 
 <file path=customXml/itemProps1.xml><?xml version="1.0" encoding="utf-8"?>
-<ds:datastoreItem xmlns:ds="http://schemas.openxmlformats.org/officeDocument/2006/customXml" ds:itemID="{9911CAD8-6F5D-4728-B3FB-3971699E2CD0}">
+<ds:datastoreItem xmlns:ds="http://schemas.openxmlformats.org/officeDocument/2006/customXml" ds:itemID="{83961995-124A-4FB8-92A8-26E4DFB68B28}">
   <ds:schemaRefs>
     <ds:schemaRef ds:uri="http://schemas.openxmlformats.org/officeDocument/2006/bibliography"/>
   </ds:schemaRefs>

</xml_diff>